<commit_message>
correcion pdf y doc
</commit_message>
<xml_diff>
--- a/Ejercicio ejemplos con cajas flex.docx
+++ b/Ejercicio ejemplos con cajas flex.docx
@@ -1,13 +1,15 @@
 
 <file path=word/document.xml><?xml version="1.0" encoding="utf-8"?>
-<w:document xmlns:wpc="http://schemas.microsoft.com/office/word/2010/wordprocessingCanvas" xmlns:cx="http://schemas.microsoft.com/office/drawing/2014/chartex" xmlns:mc="http://schemas.openxmlformats.org/markup-compatibility/2006" xmlns:o="urn:schemas-microsoft-com:office:office" xmlns:r="http://schemas.openxmlformats.org/officeDocument/2006/relationships" xmlns:m="http://schemas.openxmlformats.org/officeDocument/2006/math" xmlns:v="urn:schemas-microsoft-com:vml" xmlns:wp14="http://schemas.microsoft.com/office/word/2010/wordprocessingDrawing" xmlns:wp="http://schemas.openxmlformats.org/drawingml/2006/wordprocessingDrawing" xmlns:w10="urn:schemas-microsoft-com:office:word" xmlns:w="http://schemas.openxmlformats.org/wordprocessingml/2006/main" xmlns:w14="http://schemas.microsoft.com/office/word/2010/wordml" xmlns:w15="http://schemas.microsoft.com/office/word/2012/wordml" xmlns:w16se="http://schemas.microsoft.com/office/word/2015/wordml/symex" xmlns:wpg="http://schemas.microsoft.com/office/word/2010/wordprocessingGroup" xmlns:wpi="http://schemas.microsoft.com/office/word/2010/wordprocessingInk" xmlns:wne="http://schemas.microsoft.com/office/word/2006/wordml" xmlns:wps="http://schemas.microsoft.com/office/word/2010/wordprocessingShape" mc:Ignorable="w14 w15 w16se wp14">
+<w:document xmlns:o="urn:schemas-microsoft-com:office:office" xmlns:r="http://schemas.openxmlformats.org/officeDocument/2006/relationships" xmlns:v="urn:schemas-microsoft-com:vml" xmlns:w="http://schemas.openxmlformats.org/wordprocessingml/2006/main" xmlns:w10="urn:schemas-microsoft-com:office:word" xmlns:wp="http://schemas.openxmlformats.org/drawingml/2006/wordprocessingDrawing" xmlns:wps="http://schemas.microsoft.com/office/word/2010/wordprocessingShape" xmlns:wpg="http://schemas.microsoft.com/office/word/2010/wordprocessingGroup" xmlns:mc="http://schemas.openxmlformats.org/markup-compatibility/2006" xmlns:wp14="http://schemas.microsoft.com/office/word/2010/wordprocessingDrawing" xmlns:w14="http://schemas.microsoft.com/office/word/2010/wordml" mc:Ignorable="w14 wp14">
   <w:body>
     <w:p>
       <w:pPr>
-        <w:spacing w:line="276" w:lineRule="auto"/>
+        <w:pStyle w:val="Normal"/>
+        <w:spacing w:lineRule="auto" w:line="276"/>
         <w:jc w:val="center"/>
         <w:rPr>
           <w:b/>
+          <w:b/>
           <w:sz w:val="40"/>
         </w:rPr>
       </w:pPr>
@@ -16,55 +18,50 @@
           <w:b/>
           <w:sz w:val="40"/>
         </w:rPr>
-        <w:t xml:space="preserve">Ejercicio ejemplos con cajas </w:t>
-      </w:r>
-      <w:proofErr w:type="spellStart"/>
-      <w:r>
-        <w:rPr>
-          <w:b/>
-          <w:sz w:val="40"/>
-        </w:rPr>
-        <w:t>flex</w:t>
-      </w:r>
-      <w:proofErr w:type="spellEnd"/>
-    </w:p>
-    <w:p>
-      <w:pPr>
-        <w:spacing w:line="276" w:lineRule="auto"/>
-        <w:jc w:val="both"/>
-        <w:rPr>
+        <w:t>Ejercicio ejemplos con cajas flex</w:t>
+      </w:r>
+    </w:p>
+    <w:p>
+      <w:pPr>
+        <w:pStyle w:val="Normal"/>
+        <w:spacing w:lineRule="auto" w:line="276"/>
+        <w:jc w:val="both"/>
+        <w:rPr>
+          <w:b/>
           <w:b/>
           <w:sz w:val="36"/>
         </w:rPr>
       </w:pPr>
-    </w:p>
-    <w:p>
-      <w:pPr>
-        <w:spacing w:line="276" w:lineRule="auto"/>
-        <w:jc w:val="both"/>
+      <w:r>
         <w:rPr>
           <w:b/>
           <w:sz w:val="36"/>
         </w:rPr>
-      </w:pPr>
-      <w:r>
-        <w:rPr>
+      </w:r>
+    </w:p>
+    <w:p>
+      <w:pPr>
+        <w:pStyle w:val="Normal"/>
+        <w:spacing w:lineRule="auto" w:line="276"/>
+        <w:jc w:val="both"/>
+        <w:rPr>
+          <w:b/>
           <w:b/>
           <w:sz w:val="36"/>
         </w:rPr>
-        <w:t xml:space="preserve">Estructura de la </w:t>
-      </w:r>
+      </w:pPr>
       <w:r>
         <w:rPr>
           <w:b/>
           <w:sz w:val="36"/>
         </w:rPr>
-        <w:t>web</w:t>
-      </w:r>
-    </w:p>
-    <w:p>
-      <w:pPr>
-        <w:spacing w:line="276" w:lineRule="auto"/>
+        <w:t>Estructura de la web</w:t>
+      </w:r>
+    </w:p>
+    <w:p>
+      <w:pPr>
+        <w:pStyle w:val="Normal"/>
+        <w:spacing w:lineRule="auto" w:line="276"/>
         <w:ind w:left="708" w:hanging="708"/>
         <w:jc w:val="both"/>
         <w:rPr>
@@ -80,12 +77,12 @@
     </w:p>
     <w:p>
       <w:pPr>
-        <w:pStyle w:val="Prrafodelista"/>
+        <w:pStyle w:val="ListParagraph"/>
         <w:numPr>
           <w:ilvl w:val="0"/>
           <w:numId w:val="3"/>
         </w:numPr>
-        <w:spacing w:line="276" w:lineRule="auto"/>
+        <w:spacing w:lineRule="auto" w:line="276"/>
         <w:jc w:val="both"/>
         <w:rPr>
           <w:sz w:val="24"/>
@@ -100,12 +97,12 @@
     </w:p>
     <w:p>
       <w:pPr>
-        <w:pStyle w:val="Prrafodelista"/>
+        <w:pStyle w:val="ListParagraph"/>
         <w:numPr>
           <w:ilvl w:val="0"/>
           <w:numId w:val="3"/>
         </w:numPr>
-        <w:spacing w:line="276" w:lineRule="auto"/>
+        <w:spacing w:lineRule="auto" w:line="276"/>
         <w:jc w:val="both"/>
         <w:rPr>
           <w:sz w:val="24"/>
@@ -120,12 +117,12 @@
     </w:p>
     <w:p>
       <w:pPr>
-        <w:pStyle w:val="Prrafodelista"/>
+        <w:pStyle w:val="ListParagraph"/>
         <w:numPr>
           <w:ilvl w:val="0"/>
           <w:numId w:val="3"/>
         </w:numPr>
-        <w:spacing w:line="276" w:lineRule="auto"/>
+        <w:spacing w:lineRule="auto" w:line="276"/>
         <w:jc w:val="both"/>
         <w:rPr>
           <w:sz w:val="24"/>
@@ -140,12 +137,12 @@
     </w:p>
     <w:p>
       <w:pPr>
-        <w:pStyle w:val="Prrafodelista"/>
+        <w:pStyle w:val="ListParagraph"/>
         <w:numPr>
           <w:ilvl w:val="0"/>
           <w:numId w:val="3"/>
         </w:numPr>
-        <w:spacing w:line="276" w:lineRule="auto"/>
+        <w:spacing w:lineRule="auto" w:line="276"/>
         <w:jc w:val="both"/>
         <w:rPr>
           <w:sz w:val="24"/>
@@ -160,18 +157,25 @@
     </w:p>
     <w:p>
       <w:pPr>
-        <w:spacing w:line="276" w:lineRule="auto"/>
+        <w:pStyle w:val="Normal"/>
+        <w:spacing w:lineRule="auto" w:line="276"/>
         <w:ind w:left="708" w:hanging="708"/>
         <w:jc w:val="both"/>
-      </w:pPr>
-    </w:p>
-    <w:p>
-      <w:pPr>
-        <w:spacing w:line="276" w:lineRule="auto"/>
+        <w:rPr/>
+      </w:pPr>
+      <w:r>
+        <w:rPr/>
+      </w:r>
+    </w:p>
+    <w:p>
+      <w:pPr>
+        <w:pStyle w:val="Normal"/>
+        <w:spacing w:lineRule="auto" w:line="276"/>
         <w:ind w:left="708" w:hanging="708"/>
         <w:jc w:val="both"/>
         <w:rPr>
           <w:b/>
+          <w:b/>
           <w:sz w:val="36"/>
         </w:rPr>
       </w:pPr>
@@ -185,14 +189,15 @@
     </w:p>
     <w:p>
       <w:pPr>
-        <w:pStyle w:val="Prrafodelista"/>
+        <w:pStyle w:val="ListParagraph"/>
         <w:numPr>
           <w:ilvl w:val="0"/>
           <w:numId w:val="2"/>
         </w:numPr>
-        <w:spacing w:line="276" w:lineRule="auto"/>
-        <w:jc w:val="both"/>
-        <w:rPr>
+        <w:spacing w:lineRule="auto" w:line="276"/>
+        <w:jc w:val="both"/>
+        <w:rPr>
+          <w:b/>
           <w:b/>
           <w:sz w:val="32"/>
         </w:rPr>
@@ -202,21 +207,15 @@
           <w:b/>
           <w:sz w:val="32"/>
         </w:rPr>
-        <w:t xml:space="preserve">Elementos </w:t>
-      </w:r>
-      <w:r>
-        <w:rPr>
-          <w:b/>
-          <w:sz w:val="32"/>
-        </w:rPr>
-        <w:t>Generales</w:t>
+        <w:t>Elementos Generales</w:t>
       </w:r>
       <w:bookmarkStart w:id="0" w:name="_GoBack"/>
       <w:bookmarkEnd w:id="0"/>
     </w:p>
     <w:p>
       <w:pPr>
-        <w:spacing w:line="276" w:lineRule="auto"/>
+        <w:pStyle w:val="Normal"/>
+        <w:spacing w:lineRule="auto" w:line="276"/>
         <w:ind w:left="1068" w:hanging="708"/>
         <w:jc w:val="both"/>
         <w:rPr>
@@ -232,19 +231,19 @@
     </w:p>
     <w:p>
       <w:pPr>
-        <w:pStyle w:val="Prrafodelista"/>
+        <w:pStyle w:val="ListParagraph"/>
         <w:numPr>
           <w:ilvl w:val="0"/>
           <w:numId w:val="1"/>
         </w:numPr>
-        <w:spacing w:line="276" w:lineRule="auto"/>
-        <w:jc w:val="both"/>
-        <w:rPr>
+        <w:spacing w:lineRule="auto" w:line="276"/>
+        <w:jc w:val="both"/>
+        <w:rPr>
+          <w:b/>
           <w:b/>
           <w:sz w:val="28"/>
         </w:rPr>
       </w:pPr>
-      <w:proofErr w:type="spellStart"/>
       <w:r>
         <w:rPr>
           <w:b/>
@@ -252,33 +251,35 @@
         </w:rPr>
         <w:t>Header</w:t>
       </w:r>
-      <w:proofErr w:type="spellEnd"/>
-    </w:p>
-    <w:p>
-      <w:pPr>
-        <w:spacing w:line="276" w:lineRule="auto"/>
-        <w:ind w:left="360"/>
-        <w:jc w:val="both"/>
-      </w:pPr>
-      <w:r>
+    </w:p>
+    <w:p>
+      <w:pPr>
+        <w:pStyle w:val="Normal"/>
+        <w:spacing w:lineRule="auto" w:line="276"/>
+        <w:ind w:left="360" w:hanging="0"/>
+        <w:jc w:val="both"/>
+        <w:rPr/>
+      </w:pPr>
+      <w:r>
+        <w:rPr/>
         <w:t>Debe contener un título</w:t>
       </w:r>
     </w:p>
     <w:p>
       <w:pPr>
-        <w:pStyle w:val="Prrafodelista"/>
+        <w:pStyle w:val="ListParagraph"/>
         <w:numPr>
           <w:ilvl w:val="0"/>
           <w:numId w:val="1"/>
         </w:numPr>
-        <w:spacing w:line="276" w:lineRule="auto"/>
-        <w:jc w:val="both"/>
-        <w:rPr>
+        <w:spacing w:lineRule="auto" w:line="276"/>
+        <w:jc w:val="both"/>
+        <w:rPr>
+          <w:b/>
           <w:b/>
           <w:sz w:val="28"/>
         </w:rPr>
       </w:pPr>
-      <w:proofErr w:type="spellStart"/>
       <w:r>
         <w:rPr>
           <w:b/>
@@ -286,42 +287,46 @@
         </w:rPr>
         <w:t>Nav</w:t>
       </w:r>
-      <w:proofErr w:type="spellEnd"/>
-    </w:p>
-    <w:p>
-      <w:pPr>
-        <w:spacing w:line="276" w:lineRule="auto"/>
-        <w:ind w:left="360"/>
-        <w:jc w:val="both"/>
-      </w:pPr>
-      <w:r>
+    </w:p>
+    <w:p>
+      <w:pPr>
+        <w:pStyle w:val="Normal"/>
+        <w:spacing w:lineRule="auto" w:line="276"/>
+        <w:ind w:left="360" w:hanging="0"/>
+        <w:jc w:val="both"/>
+        <w:rPr/>
+      </w:pPr>
+      <w:r>
+        <w:rPr/>
         <w:t xml:space="preserve">Debe contener tres enlaces que estén centraos vertical y horizontalmente. Los enlaces deben usar palabras relacionadas con los jesuitas. </w:t>
       </w:r>
     </w:p>
     <w:p>
       <w:pPr>
-        <w:spacing w:line="276" w:lineRule="auto"/>
-        <w:ind w:left="360"/>
-        <w:jc w:val="both"/>
-      </w:pPr>
-      <w:r>
+        <w:pStyle w:val="Normal"/>
+        <w:spacing w:lineRule="auto" w:line="276"/>
+        <w:ind w:left="360" w:hanging="0"/>
+        <w:jc w:val="both"/>
+        <w:rPr/>
+      </w:pPr>
+      <w:r>
+        <w:rPr/>
         <w:t>Además, debe haber un párrafo con una cita debajo de los enlaces.</w:t>
       </w:r>
     </w:p>
     <w:p>
       <w:pPr>
-        <w:pStyle w:val="Prrafodelista"/>
+        <w:pStyle w:val="ListParagraph"/>
         <w:numPr>
           <w:ilvl w:val="0"/>
           <w:numId w:val="1"/>
         </w:numPr>
-        <w:spacing w:line="276" w:lineRule="auto"/>
+        <w:spacing w:lineRule="auto" w:line="276"/>
         <w:jc w:val="both"/>
         <w:rPr>
           <w:sz w:val="28"/>
         </w:rPr>
       </w:pPr>
-      <w:proofErr w:type="spellStart"/>
       <w:r>
         <w:rPr>
           <w:b/>
@@ -329,38 +334,47 @@
         </w:rPr>
         <w:t>Footer</w:t>
       </w:r>
-      <w:proofErr w:type="spellEnd"/>
-    </w:p>
-    <w:p>
-      <w:pPr>
-        <w:spacing w:line="276" w:lineRule="auto"/>
-        <w:ind w:left="360"/>
-        <w:jc w:val="both"/>
-      </w:pPr>
-      <w:r>
+    </w:p>
+    <w:p>
+      <w:pPr>
+        <w:pStyle w:val="Normal"/>
+        <w:spacing w:lineRule="auto" w:line="276"/>
+        <w:ind w:left="360" w:hanging="0"/>
+        <w:jc w:val="both"/>
+        <w:rPr/>
+      </w:pPr>
+      <w:r>
+        <w:rPr/>
         <w:t>Se situará al fondo de la página</w:t>
       </w:r>
     </w:p>
     <w:p>
       <w:pPr>
-        <w:spacing w:line="276" w:lineRule="auto"/>
+        <w:pStyle w:val="Normal"/>
+        <w:spacing w:lineRule="auto" w:line="276"/>
         <w:ind w:left="708" w:hanging="708"/>
         <w:jc w:val="both"/>
         <w:rPr>
           <w:sz w:val="20"/>
         </w:rPr>
       </w:pPr>
-    </w:p>
-    <w:p>
-      <w:pPr>
-        <w:pStyle w:val="Prrafodelista"/>
+      <w:r>
+        <w:rPr>
+          <w:sz w:val="20"/>
+        </w:rPr>
+      </w:r>
+    </w:p>
+    <w:p>
+      <w:pPr>
+        <w:pStyle w:val="ListParagraph"/>
         <w:numPr>
           <w:ilvl w:val="0"/>
           <w:numId w:val="2"/>
         </w:numPr>
-        <w:spacing w:line="276" w:lineRule="auto"/>
-        <w:jc w:val="both"/>
-        <w:rPr>
+        <w:spacing w:lineRule="auto" w:line="276"/>
+        <w:jc w:val="both"/>
+        <w:rPr>
+          <w:b/>
           <w:b/>
           <w:sz w:val="32"/>
         </w:rPr>
@@ -375,7 +389,8 @@
     </w:p>
     <w:p>
       <w:pPr>
-        <w:spacing w:line="276" w:lineRule="auto"/>
+        <w:pStyle w:val="Normal"/>
+        <w:spacing w:lineRule="auto" w:line="276"/>
         <w:ind w:left="1068" w:hanging="708"/>
         <w:jc w:val="both"/>
         <w:rPr>
@@ -391,14 +406,15 @@
     </w:p>
     <w:p>
       <w:pPr>
-        <w:pStyle w:val="Prrafodelista"/>
+        <w:pStyle w:val="ListParagraph"/>
         <w:numPr>
           <w:ilvl w:val="0"/>
           <w:numId w:val="1"/>
         </w:numPr>
-        <w:spacing w:line="276" w:lineRule="auto"/>
-        <w:jc w:val="both"/>
-        <w:rPr>
+        <w:spacing w:lineRule="auto" w:line="276"/>
+        <w:jc w:val="both"/>
+        <w:rPr>
+          <w:b/>
           <w:b/>
         </w:rPr>
       </w:pPr>
@@ -411,86 +427,75 @@
     </w:p>
     <w:p>
       <w:pPr>
-        <w:spacing w:line="276" w:lineRule="auto"/>
-        <w:ind w:left="360"/>
-        <w:jc w:val="both"/>
-      </w:pPr>
-      <w:r>
-        <w:t xml:space="preserve">El </w:t>
-      </w:r>
-      <w:proofErr w:type="spellStart"/>
-      <w:r>
-        <w:t>main</w:t>
-      </w:r>
-      <w:proofErr w:type="spellEnd"/>
-      <w:r>
-        <w:t xml:space="preserve"> de la p</w:t>
-      </w:r>
-      <w:r>
-        <w:t xml:space="preserve">ágina </w:t>
-      </w:r>
-      <w:r>
-        <w:t xml:space="preserve">tendrá </w:t>
-      </w:r>
-      <w:r>
-        <w:t>un título central desde la que navegar.</w:t>
-      </w:r>
-    </w:p>
-    <w:p>
-      <w:pPr>
-        <w:pStyle w:val="Prrafodelista"/>
+        <w:pStyle w:val="Normal"/>
+        <w:spacing w:lineRule="auto" w:line="276"/>
+        <w:ind w:left="360" w:hanging="0"/>
+        <w:jc w:val="both"/>
+        <w:rPr/>
+      </w:pPr>
+      <w:r>
+        <w:rPr/>
+        <w:t>El main de la página tendrá un título central desde la que navegar.</w:t>
+      </w:r>
+    </w:p>
+    <w:p>
+      <w:pPr>
+        <w:pStyle w:val="ListParagraph"/>
         <w:numPr>
           <w:ilvl w:val="0"/>
           <w:numId w:val="1"/>
         </w:numPr>
-        <w:spacing w:line="276" w:lineRule="auto"/>
-        <w:jc w:val="both"/>
-        <w:rPr>
-          <w:b/>
-        </w:rPr>
-      </w:pPr>
-      <w:proofErr w:type="spellStart"/>
-      <w:proofErr w:type="gramStart"/>
+        <w:spacing w:lineRule="auto" w:line="276"/>
+        <w:jc w:val="both"/>
+        <w:rPr>
+          <w:b/>
+          <w:b/>
+        </w:rPr>
+      </w:pPr>
       <w:r>
         <w:rPr>
           <w:b/>
         </w:rPr>
         <w:t>compasión.hmtl</w:t>
       </w:r>
-      <w:proofErr w:type="spellEnd"/>
-      <w:proofErr w:type="gramEnd"/>
-    </w:p>
-    <w:p>
-      <w:pPr>
-        <w:spacing w:line="276" w:lineRule="auto"/>
-        <w:ind w:left="360"/>
-        <w:jc w:val="both"/>
-      </w:pPr>
-      <w:r>
+    </w:p>
+    <w:p>
+      <w:pPr>
+        <w:pStyle w:val="Normal"/>
+        <w:spacing w:lineRule="auto" w:line="276"/>
+        <w:ind w:left="360" w:hanging="0"/>
+        <w:jc w:val="both"/>
+        <w:rPr/>
+      </w:pPr>
+      <w:r>
+        <w:rPr/>
         <w:t>Debe contener tres cajas organizadas en una columna. La central debe ser un texto, las de los extremos contendrán una imagen.</w:t>
       </w:r>
     </w:p>
     <w:p>
       <w:pPr>
-        <w:spacing w:line="276" w:lineRule="auto"/>
-        <w:ind w:left="360"/>
-        <w:jc w:val="both"/>
-      </w:pPr>
-      <w:r>
-        <w:lastRenderedPageBreak/>
+        <w:pStyle w:val="Normal"/>
+        <w:spacing w:lineRule="auto" w:line="276"/>
+        <w:ind w:left="360" w:hanging="0"/>
+        <w:jc w:val="both"/>
+        <w:rPr/>
+      </w:pPr>
+      <w:r>
+        <w:rPr/>
         <w:t>El contenido de la columna se situará en el centro de la página.</w:t>
       </w:r>
     </w:p>
     <w:p>
       <w:pPr>
-        <w:pStyle w:val="Prrafodelista"/>
+        <w:pStyle w:val="ListParagraph"/>
         <w:numPr>
           <w:ilvl w:val="0"/>
           <w:numId w:val="1"/>
         </w:numPr>
-        <w:spacing w:line="276" w:lineRule="auto"/>
-        <w:jc w:val="both"/>
-        <w:rPr>
+        <w:spacing w:lineRule="auto" w:line="276"/>
+        <w:jc w:val="both"/>
+        <w:rPr>
+          <w:b/>
           <w:b/>
         </w:rPr>
       </w:pPr>
@@ -503,48 +508,28 @@
     </w:p>
     <w:p>
       <w:pPr>
-        <w:spacing w:line="276" w:lineRule="auto"/>
-        <w:ind w:left="360"/>
-        <w:jc w:val="both"/>
-      </w:pPr>
-      <w:r>
-        <w:t xml:space="preserve">El </w:t>
-      </w:r>
-      <w:proofErr w:type="spellStart"/>
-      <w:r>
-        <w:t>main</w:t>
-      </w:r>
-      <w:proofErr w:type="spellEnd"/>
-      <w:r>
-        <w:t xml:space="preserve"> estará conformado por tres cajas y dispondrán en columna. La caja superior se situará en la esquina superior izquierda del </w:t>
-      </w:r>
-      <w:proofErr w:type="spellStart"/>
-      <w:r>
-        <w:t>main</w:t>
-      </w:r>
-      <w:proofErr w:type="spellEnd"/>
-      <w:r>
-        <w:t xml:space="preserve">, la caja central estará centrada vertical y horizontalmente con respecto al </w:t>
-      </w:r>
-      <w:proofErr w:type="spellStart"/>
-      <w:r>
-        <w:t>main</w:t>
-      </w:r>
-      <w:proofErr w:type="spellEnd"/>
-      <w:r>
-        <w:t xml:space="preserve"> y la última caja se situará en la esquina inferior derecha.</w:t>
-      </w:r>
-    </w:p>
-    <w:p>
-      <w:pPr>
-        <w:pStyle w:val="Prrafodelista"/>
+        <w:pStyle w:val="Normal"/>
+        <w:spacing w:lineRule="auto" w:line="276"/>
+        <w:ind w:left="360" w:hanging="0"/>
+        <w:jc w:val="both"/>
+        <w:rPr/>
+      </w:pPr>
+      <w:r>
+        <w:rPr/>
+        <w:t>El main estará conformado por tres cajas y dispondrán en columna. La caja superior se situará en la esquina superior izquierda del main, la caja central estará centrada vertical y horizontalmente con respecto al main y la última caja se situará en la esquina inferior derecha.</w:t>
+      </w:r>
+    </w:p>
+    <w:p>
+      <w:pPr>
+        <w:pStyle w:val="ListParagraph"/>
         <w:numPr>
           <w:ilvl w:val="0"/>
           <w:numId w:val="1"/>
         </w:numPr>
-        <w:spacing w:line="276" w:lineRule="auto"/>
-        <w:jc w:val="both"/>
-        <w:rPr>
+        <w:spacing w:lineRule="auto" w:line="276"/>
+        <w:jc w:val="both"/>
+        <w:rPr>
+          <w:b/>
           <w:b/>
         </w:rPr>
       </w:pPr>
@@ -557,506 +542,609 @@
     </w:p>
     <w:p>
       <w:pPr>
-        <w:spacing w:line="276" w:lineRule="auto"/>
-        <w:ind w:left="360"/>
-        <w:jc w:val="both"/>
-      </w:pPr>
-      <w:r>
-        <w:t xml:space="preserve">Habrá tres cajas en el </w:t>
-      </w:r>
-      <w:proofErr w:type="spellStart"/>
-      <w:r>
-        <w:t>main</w:t>
-      </w:r>
-      <w:proofErr w:type="spellEnd"/>
-      <w:r>
-        <w:t xml:space="preserve"> en fila. Las cajas se invertirán de orden. La del centro contendrá texto, otra una imagen, y la última, color de fondo únicamente.</w:t>
-      </w:r>
-    </w:p>
-    <w:p>
-      <w:pPr>
-        <w:spacing w:line="276" w:lineRule="auto"/>
-        <w:ind w:left="360"/>
-        <w:jc w:val="both"/>
-      </w:pPr>
-      <w:r>
-        <w:t xml:space="preserve">Para que se vea esta última caja se deberá aplicar la propiedad </w:t>
-      </w:r>
-      <w:proofErr w:type="spellStart"/>
-      <w:r>
-        <w:t>flex-shrink</w:t>
-      </w:r>
-      <w:proofErr w:type="spellEnd"/>
-      <w:r>
-        <w:t xml:space="preserve"> sobre el texto o la imagen; o ambas.</w:t>
-      </w:r>
-    </w:p>
-    <w:p>
-      <w:pPr>
-        <w:spacing w:line="276" w:lineRule="auto"/>
-        <w:jc w:val="both"/>
-      </w:pPr>
-    </w:p>
-    <w:p>
-      <w:pPr>
-        <w:pStyle w:val="Prrafodelista"/>
-        <w:numPr>
-          <w:ilvl w:val="0"/>
-          <w:numId w:val="1"/>
-        </w:numPr>
-        <w:spacing w:line="276" w:lineRule="auto"/>
-        <w:jc w:val="both"/>
-        <w:rPr>
-          <w:sz w:val="28"/>
-        </w:rPr>
-      </w:pPr>
-      <w:proofErr w:type="spellStart"/>
-      <w:r>
-        <w:rPr>
-          <w:b/>
-          <w:sz w:val="28"/>
-        </w:rPr>
-        <w:t>Main</w:t>
-      </w:r>
-      <w:proofErr w:type="spellEnd"/>
-    </w:p>
-    <w:p>
-      <w:pPr>
-        <w:spacing w:line="276" w:lineRule="auto"/>
-        <w:ind w:left="360"/>
-        <w:jc w:val="both"/>
-      </w:pPr>
-      <w:r>
-        <w:t xml:space="preserve">Contendrá tres cajas a la misma altura. Contendrán una imagen, texto y un </w:t>
-      </w:r>
-      <w:proofErr w:type="spellStart"/>
-      <w:r>
-        <w:t>aside</w:t>
-      </w:r>
-      <w:proofErr w:type="spellEnd"/>
-      <w:r>
-        <w:t xml:space="preserve"> vacío</w:t>
-      </w:r>
-      <w:r>
-        <w:t xml:space="preserve"> que rellene el espacio. El texto debe estar en el centro, pero las otras pueden cambiar de lado según guste.</w:t>
-      </w:r>
-    </w:p>
-    <w:p>
-      <w:pPr>
-        <w:spacing w:line="276" w:lineRule="auto"/>
-        <w:ind w:left="360"/>
-        <w:jc w:val="both"/>
-      </w:pPr>
-      <w:r>
-        <w:t xml:space="preserve">El texto estará centrado verticalmente. </w:t>
-      </w:r>
-    </w:p>
-    <w:p>
-      <w:pPr>
-        <w:spacing w:line="276" w:lineRule="auto"/>
-        <w:ind w:left="360"/>
-        <w:jc w:val="both"/>
-      </w:pPr>
-      <w:r>
-        <w:t>Todas las cajas deben tener un espacio entre ellas de 20px.</w:t>
-      </w:r>
-    </w:p>
-    <w:p>
-      <w:pPr>
-        <w:spacing w:line="276" w:lineRule="auto"/>
-        <w:ind w:left="360"/>
-        <w:jc w:val="both"/>
-      </w:pPr>
-      <w:r>
-        <w:t xml:space="preserve">El </w:t>
-      </w:r>
-      <w:proofErr w:type="spellStart"/>
-      <w:r>
-        <w:t>aside</w:t>
-      </w:r>
-      <w:proofErr w:type="spellEnd"/>
-      <w:r>
-        <w:t xml:space="preserve"> debe ser visible y no ocupar más que la imagen ni el texto.</w:t>
-      </w:r>
-    </w:p>
-    <w:p>
-      <w:pPr>
-        <w:spacing w:line="276" w:lineRule="auto"/>
-        <w:jc w:val="both"/>
-      </w:pPr>
-    </w:p>
-    <w:p>
-      <w:pPr>
-        <w:spacing w:line="276" w:lineRule="auto"/>
-        <w:jc w:val="both"/>
-        <w:rPr>
-          <w:b/>
-        </w:rPr>
-      </w:pPr>
-      <w:r>
-        <w:rPr>
-          <w:b/>
-        </w:rPr>
-        <w:t>*</w:t>
-      </w:r>
-      <w:r>
-        <w:rPr>
-          <w:b/>
-        </w:rPr>
-        <w:t>Nota</w:t>
-      </w:r>
-    </w:p>
-    <w:p>
-      <w:pPr>
-        <w:spacing w:line="276" w:lineRule="auto"/>
-        <w:jc w:val="both"/>
-      </w:pPr>
-      <w:r>
+        <w:pStyle w:val="Normal"/>
+        <w:spacing w:lineRule="auto" w:line="276"/>
+        <w:ind w:left="360" w:hanging="0"/>
+        <w:jc w:val="both"/>
+        <w:rPr/>
+      </w:pPr>
+      <w:r>
+        <w:rPr/>
+        <w:t>Habrá tres cajas en el main en fila. Las cajas se invertirán de orden. La del centro contendrá texto, otra una imagen, y la última, color de fondo únicamente.</w:t>
+      </w:r>
+    </w:p>
+    <w:p>
+      <w:pPr>
+        <w:pStyle w:val="Normal"/>
+        <w:spacing w:lineRule="auto" w:line="276"/>
+        <w:ind w:left="360" w:hanging="0"/>
+        <w:jc w:val="both"/>
+        <w:rPr/>
+      </w:pPr>
+      <w:r>
+        <w:rPr/>
+        <w:t>Para que se vea esta última caja se deberá aplicar la propiedad flex-shrink sobre el texto o la imagen; o ambas.</w:t>
+      </w:r>
+    </w:p>
+    <w:p>
+      <w:pPr>
+        <w:pStyle w:val="Normal"/>
+        <w:spacing w:lineRule="auto" w:line="276"/>
+        <w:jc w:val="both"/>
+        <w:rPr/>
+      </w:pPr>
+      <w:r>
+        <w:rPr/>
+      </w:r>
+    </w:p>
+    <w:p>
+      <w:pPr>
+        <w:pStyle w:val="Normal"/>
+        <w:spacing w:lineRule="auto" w:line="276"/>
+        <w:jc w:val="both"/>
+        <w:rPr>
+          <w:b/>
+          <w:b/>
+        </w:rPr>
+      </w:pPr>
+      <w:r>
+        <w:rPr>
+          <w:b/>
+        </w:rPr>
+        <w:t>*Nota</w:t>
+      </w:r>
+    </w:p>
+    <w:p>
+      <w:pPr>
+        <w:pStyle w:val="Normal"/>
+        <w:spacing w:lineRule="auto" w:line="276" w:before="0" w:after="160"/>
+        <w:jc w:val="both"/>
+        <w:rPr/>
+      </w:pPr>
+      <w:r>
+        <w:rPr/>
         <w:t>El resultado no debe ser estético, sino adaptarse a los requisitos establecidos.</w:t>
       </w:r>
     </w:p>
     <w:sectPr>
+      <w:type w:val="nextPage"/>
       <w:pgSz w:w="11906" w:h="16838"/>
-      <w:pgMar w:top="1417" w:right="1701" w:bottom="1417" w:left="1701" w:header="708" w:footer="708" w:gutter="0"/>
-      <w:cols w:space="708"/>
-      <w:docGrid w:linePitch="360"/>
+      <w:pgMar w:left="1701" w:right="1701" w:gutter="0" w:header="0" w:top="1417" w:footer="0" w:bottom="1417"/>
+      <w:pgNumType w:fmt="decimal"/>
+      <w:formProt w:val="false"/>
+      <w:textDirection w:val="lrTb"/>
+      <w:docGrid w:type="default" w:linePitch="360" w:charSpace="4096"/>
     </w:sectPr>
   </w:body>
 </w:document>
 </file>
 
 <file path=word/numbering.xml><?xml version="1.0" encoding="utf-8"?>
-<w:numbering xmlns:wpc="http://schemas.microsoft.com/office/word/2010/wordprocessingCanvas" xmlns:cx="http://schemas.microsoft.com/office/drawing/2014/chartex" xmlns:mc="http://schemas.openxmlformats.org/markup-compatibility/2006" xmlns:o="urn:schemas-microsoft-com:office:office" xmlns:r="http://schemas.openxmlformats.org/officeDocument/2006/relationships" xmlns:m="http://schemas.openxmlformats.org/officeDocument/2006/math" xmlns:v="urn:schemas-microsoft-com:vml" xmlns:wp14="http://schemas.microsoft.com/office/word/2010/wordprocessingDrawing" xmlns:wp="http://schemas.openxmlformats.org/drawingml/2006/wordprocessingDrawing" xmlns:w10="urn:schemas-microsoft-com:office:word" xmlns:w="http://schemas.openxmlformats.org/wordprocessingml/2006/main" xmlns:w14="http://schemas.microsoft.com/office/word/2010/wordml" xmlns:w15="http://schemas.microsoft.com/office/word/2012/wordml" xmlns:w16se="http://schemas.microsoft.com/office/word/2015/wordml/symex" xmlns:wpg="http://schemas.microsoft.com/office/word/2010/wordprocessingGroup" xmlns:wpi="http://schemas.microsoft.com/office/word/2010/wordprocessingInk" xmlns:wne="http://schemas.microsoft.com/office/word/2006/wordml" xmlns:wps="http://schemas.microsoft.com/office/word/2010/wordprocessingShape" mc:Ignorable="w14 w15 w16se wp14">
-  <w:abstractNum w:abstractNumId="0" w15:restartNumberingAfterBreak="0">
-    <w:nsid w:val="11F33A25"/>
-    <w:multiLevelType w:val="hybridMultilevel"/>
-    <w:tmpl w:val="96549DC8"/>
-    <w:lvl w:ilvl="0" w:tplc="0C0A0001">
+<w:numbering xmlns:w="http://schemas.openxmlformats.org/wordprocessingml/2006/main" xmlns:o="urn:schemas-microsoft-com:office:office" xmlns:r="http://schemas.openxmlformats.org/officeDocument/2006/relationships" xmlns:v="urn:schemas-microsoft-com:vml" xmlns:mc="http://schemas.openxmlformats.org/markup-compatibility/2006" xmlns:w14="http://schemas.microsoft.com/office/word/2010/wordml" mc:Ignorable="w14">
+  <w:abstractNum w:abstractNumId="1">
+    <w:lvl w:ilvl="0">
       <w:start w:val="1"/>
       <w:numFmt w:val="bullet"/>
       <w:lvlText w:val=""/>
       <w:lvlJc w:val="left"/>
       <w:pPr>
+        <w:tabs>
+          <w:tab w:val="num" w:pos="0"/>
+        </w:tabs>
         <w:ind w:left="720" w:hanging="360"/>
       </w:pPr>
       <w:rPr>
-        <w:rFonts w:ascii="Symbol" w:hAnsi="Symbol" w:hint="default"/>
+        <w:rFonts w:ascii="Symbol" w:hAnsi="Symbol" w:cs="Symbol" w:hint="default"/>
       </w:rPr>
     </w:lvl>
-    <w:lvl w:ilvl="1" w:tplc="0C0A0003" w:tentative="1">
+    <w:lvl w:ilvl="1">
       <w:start w:val="1"/>
       <w:numFmt w:val="bullet"/>
       <w:lvlText w:val="o"/>
       <w:lvlJc w:val="left"/>
       <w:pPr>
+        <w:tabs>
+          <w:tab w:val="num" w:pos="0"/>
+        </w:tabs>
         <w:ind w:left="1440" w:hanging="360"/>
       </w:pPr>
       <w:rPr>
         <w:rFonts w:ascii="Courier New" w:hAnsi="Courier New" w:cs="Courier New" w:hint="default"/>
       </w:rPr>
     </w:lvl>
-    <w:lvl w:ilvl="2" w:tplc="0C0A0005" w:tentative="1">
+    <w:lvl w:ilvl="2">
       <w:start w:val="1"/>
       <w:numFmt w:val="bullet"/>
       <w:lvlText w:val=""/>
       <w:lvlJc w:val="left"/>
       <w:pPr>
+        <w:tabs>
+          <w:tab w:val="num" w:pos="0"/>
+        </w:tabs>
         <w:ind w:left="2160" w:hanging="360"/>
       </w:pPr>
       <w:rPr>
-        <w:rFonts w:ascii="Wingdings" w:hAnsi="Wingdings" w:hint="default"/>
+        <w:rFonts w:ascii="Wingdings" w:hAnsi="Wingdings" w:cs="Wingdings" w:hint="default"/>
       </w:rPr>
     </w:lvl>
-    <w:lvl w:ilvl="3" w:tplc="0C0A0001" w:tentative="1">
+    <w:lvl w:ilvl="3">
       <w:start w:val="1"/>
       <w:numFmt w:val="bullet"/>
       <w:lvlText w:val=""/>
       <w:lvlJc w:val="left"/>
       <w:pPr>
+        <w:tabs>
+          <w:tab w:val="num" w:pos="0"/>
+        </w:tabs>
         <w:ind w:left="2880" w:hanging="360"/>
       </w:pPr>
       <w:rPr>
-        <w:rFonts w:ascii="Symbol" w:hAnsi="Symbol" w:hint="default"/>
+        <w:rFonts w:ascii="Symbol" w:hAnsi="Symbol" w:cs="Symbol" w:hint="default"/>
       </w:rPr>
     </w:lvl>
-    <w:lvl w:ilvl="4" w:tplc="0C0A0003" w:tentative="1">
+    <w:lvl w:ilvl="4">
       <w:start w:val="1"/>
       <w:numFmt w:val="bullet"/>
       <w:lvlText w:val="o"/>
       <w:lvlJc w:val="left"/>
       <w:pPr>
+        <w:tabs>
+          <w:tab w:val="num" w:pos="0"/>
+        </w:tabs>
         <w:ind w:left="3600" w:hanging="360"/>
       </w:pPr>
       <w:rPr>
         <w:rFonts w:ascii="Courier New" w:hAnsi="Courier New" w:cs="Courier New" w:hint="default"/>
       </w:rPr>
     </w:lvl>
-    <w:lvl w:ilvl="5" w:tplc="0C0A0005" w:tentative="1">
+    <w:lvl w:ilvl="5">
       <w:start w:val="1"/>
       <w:numFmt w:val="bullet"/>
       <w:lvlText w:val=""/>
       <w:lvlJc w:val="left"/>
       <w:pPr>
+        <w:tabs>
+          <w:tab w:val="num" w:pos="0"/>
+        </w:tabs>
         <w:ind w:left="4320" w:hanging="360"/>
       </w:pPr>
       <w:rPr>
-        <w:rFonts w:ascii="Wingdings" w:hAnsi="Wingdings" w:hint="default"/>
+        <w:rFonts w:ascii="Wingdings" w:hAnsi="Wingdings" w:cs="Wingdings" w:hint="default"/>
       </w:rPr>
     </w:lvl>
-    <w:lvl w:ilvl="6" w:tplc="0C0A0001" w:tentative="1">
+    <w:lvl w:ilvl="6">
       <w:start w:val="1"/>
       <w:numFmt w:val="bullet"/>
       <w:lvlText w:val=""/>
       <w:lvlJc w:val="left"/>
       <w:pPr>
+        <w:tabs>
+          <w:tab w:val="num" w:pos="0"/>
+        </w:tabs>
         <w:ind w:left="5040" w:hanging="360"/>
       </w:pPr>
       <w:rPr>
-        <w:rFonts w:ascii="Symbol" w:hAnsi="Symbol" w:hint="default"/>
+        <w:rFonts w:ascii="Symbol" w:hAnsi="Symbol" w:cs="Symbol" w:hint="default"/>
       </w:rPr>
     </w:lvl>
-    <w:lvl w:ilvl="7" w:tplc="0C0A0003" w:tentative="1">
+    <w:lvl w:ilvl="7">
       <w:start w:val="1"/>
       <w:numFmt w:val="bullet"/>
       <w:lvlText w:val="o"/>
       <w:lvlJc w:val="left"/>
       <w:pPr>
+        <w:tabs>
+          <w:tab w:val="num" w:pos="0"/>
+        </w:tabs>
         <w:ind w:left="5760" w:hanging="360"/>
       </w:pPr>
       <w:rPr>
         <w:rFonts w:ascii="Courier New" w:hAnsi="Courier New" w:cs="Courier New" w:hint="default"/>
       </w:rPr>
     </w:lvl>
-    <w:lvl w:ilvl="8" w:tplc="0C0A0005" w:tentative="1">
+    <w:lvl w:ilvl="8">
       <w:start w:val="1"/>
       <w:numFmt w:val="bullet"/>
       <w:lvlText w:val=""/>
       <w:lvlJc w:val="left"/>
       <w:pPr>
+        <w:tabs>
+          <w:tab w:val="num" w:pos="0"/>
+        </w:tabs>
         <w:ind w:left="6480" w:hanging="360"/>
       </w:pPr>
       <w:rPr>
-        <w:rFonts w:ascii="Wingdings" w:hAnsi="Wingdings" w:hint="default"/>
+        <w:rFonts w:ascii="Wingdings" w:hAnsi="Wingdings" w:cs="Wingdings" w:hint="default"/>
       </w:rPr>
     </w:lvl>
   </w:abstractNum>
-  <w:abstractNum w:abstractNumId="1" w15:restartNumberingAfterBreak="0">
-    <w:nsid w:val="4A596F30"/>
-    <w:multiLevelType w:val="hybridMultilevel"/>
-    <w:tmpl w:val="A562140A"/>
-    <w:lvl w:ilvl="0" w:tplc="0C0A0001">
+  <w:abstractNum w:abstractNumId="2">
+    <w:lvl w:ilvl="0">
+      <w:start w:val="1"/>
+      <w:numFmt w:val="decimal"/>
+      <w:lvlText w:val="%1."/>
+      <w:lvlJc w:val="left"/>
+      <w:pPr>
+        <w:tabs>
+          <w:tab w:val="num" w:pos="0"/>
+        </w:tabs>
+        <w:ind w:left="720" w:hanging="360"/>
+      </w:pPr>
+    </w:lvl>
+    <w:lvl w:ilvl="1">
+      <w:start w:val="1"/>
+      <w:numFmt w:val="lowerLetter"/>
+      <w:lvlText w:val="%2."/>
+      <w:lvlJc w:val="left"/>
+      <w:pPr>
+        <w:tabs>
+          <w:tab w:val="num" w:pos="0"/>
+        </w:tabs>
+        <w:ind w:left="1440" w:hanging="360"/>
+      </w:pPr>
+    </w:lvl>
+    <w:lvl w:ilvl="2">
+      <w:start w:val="1"/>
+      <w:numFmt w:val="lowerRoman"/>
+      <w:lvlText w:val="%3."/>
+      <w:lvlJc w:val="right"/>
+      <w:pPr>
+        <w:tabs>
+          <w:tab w:val="num" w:pos="0"/>
+        </w:tabs>
+        <w:ind w:left="2160" w:hanging="180"/>
+      </w:pPr>
+    </w:lvl>
+    <w:lvl w:ilvl="3">
+      <w:start w:val="1"/>
+      <w:numFmt w:val="decimal"/>
+      <w:lvlText w:val="%4."/>
+      <w:lvlJc w:val="left"/>
+      <w:pPr>
+        <w:tabs>
+          <w:tab w:val="num" w:pos="0"/>
+        </w:tabs>
+        <w:ind w:left="2880" w:hanging="360"/>
+      </w:pPr>
+    </w:lvl>
+    <w:lvl w:ilvl="4">
+      <w:start w:val="1"/>
+      <w:numFmt w:val="lowerLetter"/>
+      <w:lvlText w:val="%5."/>
+      <w:lvlJc w:val="left"/>
+      <w:pPr>
+        <w:tabs>
+          <w:tab w:val="num" w:pos="0"/>
+        </w:tabs>
+        <w:ind w:left="3600" w:hanging="360"/>
+      </w:pPr>
+    </w:lvl>
+    <w:lvl w:ilvl="5">
+      <w:start w:val="1"/>
+      <w:numFmt w:val="lowerRoman"/>
+      <w:lvlText w:val="%6."/>
+      <w:lvlJc w:val="right"/>
+      <w:pPr>
+        <w:tabs>
+          <w:tab w:val="num" w:pos="0"/>
+        </w:tabs>
+        <w:ind w:left="4320" w:hanging="180"/>
+      </w:pPr>
+    </w:lvl>
+    <w:lvl w:ilvl="6">
+      <w:start w:val="1"/>
+      <w:numFmt w:val="decimal"/>
+      <w:lvlText w:val="%7."/>
+      <w:lvlJc w:val="left"/>
+      <w:pPr>
+        <w:tabs>
+          <w:tab w:val="num" w:pos="0"/>
+        </w:tabs>
+        <w:ind w:left="5040" w:hanging="360"/>
+      </w:pPr>
+    </w:lvl>
+    <w:lvl w:ilvl="7">
+      <w:start w:val="1"/>
+      <w:numFmt w:val="lowerLetter"/>
+      <w:lvlText w:val="%8."/>
+      <w:lvlJc w:val="left"/>
+      <w:pPr>
+        <w:tabs>
+          <w:tab w:val="num" w:pos="0"/>
+        </w:tabs>
+        <w:ind w:left="5760" w:hanging="360"/>
+      </w:pPr>
+    </w:lvl>
+    <w:lvl w:ilvl="8">
+      <w:start w:val="1"/>
+      <w:numFmt w:val="lowerRoman"/>
+      <w:lvlText w:val="%9."/>
+      <w:lvlJc w:val="right"/>
+      <w:pPr>
+        <w:tabs>
+          <w:tab w:val="num" w:pos="0"/>
+        </w:tabs>
+        <w:ind w:left="6480" w:hanging="180"/>
+      </w:pPr>
+    </w:lvl>
+  </w:abstractNum>
+  <w:abstractNum w:abstractNumId="3">
+    <w:lvl w:ilvl="0">
       <w:start w:val="1"/>
       <w:numFmt w:val="bullet"/>
       <w:lvlText w:val=""/>
       <w:lvlJc w:val="left"/>
       <w:pPr>
+        <w:tabs>
+          <w:tab w:val="num" w:pos="0"/>
+        </w:tabs>
         <w:ind w:left="720" w:hanging="360"/>
       </w:pPr>
       <w:rPr>
-        <w:rFonts w:ascii="Symbol" w:hAnsi="Symbol" w:hint="default"/>
+        <w:rFonts w:ascii="Symbol" w:hAnsi="Symbol" w:cs="Symbol" w:hint="default"/>
       </w:rPr>
     </w:lvl>
-    <w:lvl w:ilvl="1" w:tplc="0C0A0003" w:tentative="1">
+    <w:lvl w:ilvl="1">
       <w:start w:val="1"/>
       <w:numFmt w:val="bullet"/>
       <w:lvlText w:val="o"/>
       <w:lvlJc w:val="left"/>
       <w:pPr>
+        <w:tabs>
+          <w:tab w:val="num" w:pos="0"/>
+        </w:tabs>
         <w:ind w:left="1440" w:hanging="360"/>
       </w:pPr>
       <w:rPr>
         <w:rFonts w:ascii="Courier New" w:hAnsi="Courier New" w:cs="Courier New" w:hint="default"/>
       </w:rPr>
     </w:lvl>
-    <w:lvl w:ilvl="2" w:tplc="0C0A0005" w:tentative="1">
+    <w:lvl w:ilvl="2">
       <w:start w:val="1"/>
       <w:numFmt w:val="bullet"/>
       <w:lvlText w:val=""/>
       <w:lvlJc w:val="left"/>
       <w:pPr>
+        <w:tabs>
+          <w:tab w:val="num" w:pos="0"/>
+        </w:tabs>
         <w:ind w:left="2160" w:hanging="360"/>
       </w:pPr>
       <w:rPr>
-        <w:rFonts w:ascii="Wingdings" w:hAnsi="Wingdings" w:hint="default"/>
+        <w:rFonts w:ascii="Wingdings" w:hAnsi="Wingdings" w:cs="Wingdings" w:hint="default"/>
       </w:rPr>
     </w:lvl>
-    <w:lvl w:ilvl="3" w:tplc="0C0A0001" w:tentative="1">
+    <w:lvl w:ilvl="3">
       <w:start w:val="1"/>
       <w:numFmt w:val="bullet"/>
       <w:lvlText w:val=""/>
       <w:lvlJc w:val="left"/>
       <w:pPr>
+        <w:tabs>
+          <w:tab w:val="num" w:pos="0"/>
+        </w:tabs>
         <w:ind w:left="2880" w:hanging="360"/>
       </w:pPr>
       <w:rPr>
-        <w:rFonts w:ascii="Symbol" w:hAnsi="Symbol" w:hint="default"/>
+        <w:rFonts w:ascii="Symbol" w:hAnsi="Symbol" w:cs="Symbol" w:hint="default"/>
       </w:rPr>
     </w:lvl>
-    <w:lvl w:ilvl="4" w:tplc="0C0A0003" w:tentative="1">
+    <w:lvl w:ilvl="4">
       <w:start w:val="1"/>
       <w:numFmt w:val="bullet"/>
       <w:lvlText w:val="o"/>
       <w:lvlJc w:val="left"/>
       <w:pPr>
+        <w:tabs>
+          <w:tab w:val="num" w:pos="0"/>
+        </w:tabs>
         <w:ind w:left="3600" w:hanging="360"/>
       </w:pPr>
       <w:rPr>
         <w:rFonts w:ascii="Courier New" w:hAnsi="Courier New" w:cs="Courier New" w:hint="default"/>
       </w:rPr>
     </w:lvl>
-    <w:lvl w:ilvl="5" w:tplc="0C0A0005" w:tentative="1">
+    <w:lvl w:ilvl="5">
       <w:start w:val="1"/>
       <w:numFmt w:val="bullet"/>
       <w:lvlText w:val=""/>
       <w:lvlJc w:val="left"/>
       <w:pPr>
+        <w:tabs>
+          <w:tab w:val="num" w:pos="0"/>
+        </w:tabs>
         <w:ind w:left="4320" w:hanging="360"/>
       </w:pPr>
       <w:rPr>
-        <w:rFonts w:ascii="Wingdings" w:hAnsi="Wingdings" w:hint="default"/>
+        <w:rFonts w:ascii="Wingdings" w:hAnsi="Wingdings" w:cs="Wingdings" w:hint="default"/>
       </w:rPr>
     </w:lvl>
-    <w:lvl w:ilvl="6" w:tplc="0C0A0001" w:tentative="1">
+    <w:lvl w:ilvl="6">
       <w:start w:val="1"/>
       <w:numFmt w:val="bullet"/>
       <w:lvlText w:val=""/>
       <w:lvlJc w:val="left"/>
       <w:pPr>
+        <w:tabs>
+          <w:tab w:val="num" w:pos="0"/>
+        </w:tabs>
         <w:ind w:left="5040" w:hanging="360"/>
       </w:pPr>
       <w:rPr>
-        <w:rFonts w:ascii="Symbol" w:hAnsi="Symbol" w:hint="default"/>
+        <w:rFonts w:ascii="Symbol" w:hAnsi="Symbol" w:cs="Symbol" w:hint="default"/>
       </w:rPr>
     </w:lvl>
-    <w:lvl w:ilvl="7" w:tplc="0C0A0003" w:tentative="1">
+    <w:lvl w:ilvl="7">
       <w:start w:val="1"/>
       <w:numFmt w:val="bullet"/>
       <w:lvlText w:val="o"/>
       <w:lvlJc w:val="left"/>
       <w:pPr>
+        <w:tabs>
+          <w:tab w:val="num" w:pos="0"/>
+        </w:tabs>
         <w:ind w:left="5760" w:hanging="360"/>
       </w:pPr>
       <w:rPr>
         <w:rFonts w:ascii="Courier New" w:hAnsi="Courier New" w:cs="Courier New" w:hint="default"/>
       </w:rPr>
     </w:lvl>
-    <w:lvl w:ilvl="8" w:tplc="0C0A0005" w:tentative="1">
+    <w:lvl w:ilvl="8">
       <w:start w:val="1"/>
       <w:numFmt w:val="bullet"/>
       <w:lvlText w:val=""/>
       <w:lvlJc w:val="left"/>
       <w:pPr>
+        <w:tabs>
+          <w:tab w:val="num" w:pos="0"/>
+        </w:tabs>
         <w:ind w:left="6480" w:hanging="360"/>
       </w:pPr>
       <w:rPr>
-        <w:rFonts w:ascii="Wingdings" w:hAnsi="Wingdings" w:hint="default"/>
+        <w:rFonts w:ascii="Wingdings" w:hAnsi="Wingdings" w:cs="Wingdings" w:hint="default"/>
       </w:rPr>
     </w:lvl>
   </w:abstractNum>
-  <w:abstractNum w:abstractNumId="2" w15:restartNumberingAfterBreak="0">
-    <w:nsid w:val="65181C63"/>
-    <w:multiLevelType w:val="hybridMultilevel"/>
-    <w:tmpl w:val="2492394C"/>
-    <w:lvl w:ilvl="0" w:tplc="0C0A000F">
-      <w:start w:val="1"/>
-      <w:numFmt w:val="decimal"/>
-      <w:lvlText w:val="%1."/>
-      <w:lvlJc w:val="left"/>
-      <w:pPr>
-        <w:ind w:left="720" w:hanging="360"/>
-      </w:pPr>
-    </w:lvl>
-    <w:lvl w:ilvl="1" w:tplc="0C0A0019" w:tentative="1">
-      <w:start w:val="1"/>
-      <w:numFmt w:val="lowerLetter"/>
-      <w:lvlText w:val="%2."/>
-      <w:lvlJc w:val="left"/>
-      <w:pPr>
-        <w:ind w:left="1440" w:hanging="360"/>
-      </w:pPr>
-    </w:lvl>
-    <w:lvl w:ilvl="2" w:tplc="0C0A001B" w:tentative="1">
-      <w:start w:val="1"/>
-      <w:numFmt w:val="lowerRoman"/>
-      <w:lvlText w:val="%3."/>
-      <w:lvlJc w:val="right"/>
-      <w:pPr>
-        <w:ind w:left="2160" w:hanging="180"/>
-      </w:pPr>
-    </w:lvl>
-    <w:lvl w:ilvl="3" w:tplc="0C0A000F" w:tentative="1">
-      <w:start w:val="1"/>
-      <w:numFmt w:val="decimal"/>
-      <w:lvlText w:val="%4."/>
-      <w:lvlJc w:val="left"/>
-      <w:pPr>
-        <w:ind w:left="2880" w:hanging="360"/>
-      </w:pPr>
-    </w:lvl>
-    <w:lvl w:ilvl="4" w:tplc="0C0A0019" w:tentative="1">
-      <w:start w:val="1"/>
-      <w:numFmt w:val="lowerLetter"/>
-      <w:lvlText w:val="%5."/>
-      <w:lvlJc w:val="left"/>
-      <w:pPr>
-        <w:ind w:left="3600" w:hanging="360"/>
-      </w:pPr>
-    </w:lvl>
-    <w:lvl w:ilvl="5" w:tplc="0C0A001B" w:tentative="1">
-      <w:start w:val="1"/>
-      <w:numFmt w:val="lowerRoman"/>
-      <w:lvlText w:val="%6."/>
-      <w:lvlJc w:val="right"/>
-      <w:pPr>
-        <w:ind w:left="4320" w:hanging="180"/>
-      </w:pPr>
-    </w:lvl>
-    <w:lvl w:ilvl="6" w:tplc="0C0A000F" w:tentative="1">
-      <w:start w:val="1"/>
-      <w:numFmt w:val="decimal"/>
-      <w:lvlText w:val="%7."/>
-      <w:lvlJc w:val="left"/>
-      <w:pPr>
-        <w:ind w:left="5040" w:hanging="360"/>
-      </w:pPr>
-    </w:lvl>
-    <w:lvl w:ilvl="7" w:tplc="0C0A0019" w:tentative="1">
-      <w:start w:val="1"/>
-      <w:numFmt w:val="lowerLetter"/>
-      <w:lvlText w:val="%8."/>
-      <w:lvlJc w:val="left"/>
-      <w:pPr>
-        <w:ind w:left="5760" w:hanging="360"/>
-      </w:pPr>
-    </w:lvl>
-    <w:lvl w:ilvl="8" w:tplc="0C0A001B" w:tentative="1">
-      <w:start w:val="1"/>
-      <w:numFmt w:val="lowerRoman"/>
-      <w:lvlText w:val="%9."/>
-      <w:lvlJc w:val="right"/>
-      <w:pPr>
-        <w:ind w:left="6480" w:hanging="180"/>
+  <w:abstractNum w:abstractNumId="4">
+    <w:lvl w:ilvl="0">
+      <w:start w:val="1"/>
+      <w:numFmt w:val="none"/>
+      <w:suff w:val="nothing"/>
+      <w:lvlText w:val=""/>
+      <w:lvlJc w:val="left"/>
+      <w:pPr>
+        <w:tabs>
+          <w:tab w:val="num" w:pos="0"/>
+        </w:tabs>
+        <w:ind w:left="0" w:hanging="0"/>
+      </w:pPr>
+    </w:lvl>
+    <w:lvl w:ilvl="1">
+      <w:start w:val="1"/>
+      <w:numFmt w:val="none"/>
+      <w:suff w:val="nothing"/>
+      <w:lvlText w:val=""/>
+      <w:lvlJc w:val="left"/>
+      <w:pPr>
+        <w:tabs>
+          <w:tab w:val="num" w:pos="0"/>
+        </w:tabs>
+        <w:ind w:left="0" w:hanging="0"/>
+      </w:pPr>
+    </w:lvl>
+    <w:lvl w:ilvl="2">
+      <w:start w:val="1"/>
+      <w:numFmt w:val="none"/>
+      <w:suff w:val="nothing"/>
+      <w:lvlText w:val=""/>
+      <w:lvlJc w:val="left"/>
+      <w:pPr>
+        <w:tabs>
+          <w:tab w:val="num" w:pos="0"/>
+        </w:tabs>
+        <w:ind w:left="0" w:hanging="0"/>
+      </w:pPr>
+    </w:lvl>
+    <w:lvl w:ilvl="3">
+      <w:start w:val="1"/>
+      <w:numFmt w:val="none"/>
+      <w:suff w:val="nothing"/>
+      <w:lvlText w:val=""/>
+      <w:lvlJc w:val="left"/>
+      <w:pPr>
+        <w:tabs>
+          <w:tab w:val="num" w:pos="0"/>
+        </w:tabs>
+        <w:ind w:left="0" w:hanging="0"/>
+      </w:pPr>
+    </w:lvl>
+    <w:lvl w:ilvl="4">
+      <w:start w:val="1"/>
+      <w:numFmt w:val="none"/>
+      <w:suff w:val="nothing"/>
+      <w:lvlText w:val=""/>
+      <w:lvlJc w:val="left"/>
+      <w:pPr>
+        <w:tabs>
+          <w:tab w:val="num" w:pos="0"/>
+        </w:tabs>
+        <w:ind w:left="0" w:hanging="0"/>
+      </w:pPr>
+    </w:lvl>
+    <w:lvl w:ilvl="5">
+      <w:start w:val="1"/>
+      <w:numFmt w:val="none"/>
+      <w:suff w:val="nothing"/>
+      <w:lvlText w:val=""/>
+      <w:lvlJc w:val="left"/>
+      <w:pPr>
+        <w:tabs>
+          <w:tab w:val="num" w:pos="0"/>
+        </w:tabs>
+        <w:ind w:left="0" w:hanging="0"/>
+      </w:pPr>
+    </w:lvl>
+    <w:lvl w:ilvl="6">
+      <w:start w:val="1"/>
+      <w:numFmt w:val="none"/>
+      <w:suff w:val="nothing"/>
+      <w:lvlText w:val=""/>
+      <w:lvlJc w:val="left"/>
+      <w:pPr>
+        <w:tabs>
+          <w:tab w:val="num" w:pos="0"/>
+        </w:tabs>
+        <w:ind w:left="0" w:hanging="0"/>
+      </w:pPr>
+    </w:lvl>
+    <w:lvl w:ilvl="7">
+      <w:start w:val="1"/>
+      <w:numFmt w:val="none"/>
+      <w:suff w:val="nothing"/>
+      <w:lvlText w:val=""/>
+      <w:lvlJc w:val="left"/>
+      <w:pPr>
+        <w:tabs>
+          <w:tab w:val="num" w:pos="0"/>
+        </w:tabs>
+        <w:ind w:left="0" w:hanging="0"/>
+      </w:pPr>
+    </w:lvl>
+    <w:lvl w:ilvl="8">
+      <w:start w:val="1"/>
+      <w:numFmt w:val="none"/>
+      <w:suff w:val="nothing"/>
+      <w:lvlText w:val=""/>
+      <w:lvlJc w:val="left"/>
+      <w:pPr>
+        <w:tabs>
+          <w:tab w:val="num" w:pos="0"/>
+        </w:tabs>
+        <w:ind w:left="0" w:hanging="0"/>
       </w:pPr>
     </w:lvl>
   </w:abstractNum>
   <w:num w:numId="1">
-    <w:abstractNumId w:val="0"/>
+    <w:abstractNumId w:val="1"/>
   </w:num>
   <w:num w:numId="2">
     <w:abstractNumId w:val="2"/>
   </w:num>
   <w:num w:numId="3">
-    <w:abstractNumId w:val="1"/>
+    <w:abstractNumId w:val="3"/>
+  </w:num>
+  <w:num w:numId="4">
+    <w:abstractNumId w:val="4"/>
   </w:num>
 </w:numbering>
 </file>
 
 <file path=word/styles.xml><?xml version="1.0" encoding="utf-8"?>
-<w:styles xmlns:mc="http://schemas.openxmlformats.org/markup-compatibility/2006" xmlns:r="http://schemas.openxmlformats.org/officeDocument/2006/relationships" xmlns:w="http://schemas.openxmlformats.org/wordprocessingml/2006/main" xmlns:w14="http://schemas.microsoft.com/office/word/2010/wordml" xmlns:w15="http://schemas.microsoft.com/office/word/2012/wordml" xmlns:w16se="http://schemas.microsoft.com/office/word/2015/wordml/symex" mc:Ignorable="w14 w15 w16se">
+<w:styles xmlns:w="http://schemas.openxmlformats.org/wordprocessingml/2006/main" xmlns:w14="http://schemas.microsoft.com/office/word/2010/wordml" xmlns:mc="http://schemas.openxmlformats.org/markup-compatibility/2006" mc:Ignorable="w14">
   <w:docDefaults>
     <w:rPrDefault>
       <w:rPr>
-        <w:rFonts w:asciiTheme="minorHAnsi" w:eastAsiaTheme="minorHAnsi" w:hAnsiTheme="minorHAnsi" w:cstheme="minorBidi"/>
+        <w:rFonts w:ascii="Calibri" w:hAnsi="Calibri" w:eastAsia="Calibri" w:cs="" w:asciiTheme="minorHAnsi" w:cstheme="minorBidi" w:eastAsiaTheme="minorHAnsi" w:hAnsiTheme="minorHAnsi"/>
         <w:sz w:val="22"/>
         <w:szCs w:val="22"/>
         <w:lang w:val="es-ES" w:eastAsia="en-US" w:bidi="ar-SA"/>
@@ -1064,21 +1152,21 @@
     </w:rPrDefault>
     <w:pPrDefault>
       <w:pPr>
-        <w:spacing w:after="160" w:line="259" w:lineRule="auto"/>
+        <w:suppressAutoHyphens w:val="true"/>
       </w:pPr>
     </w:pPrDefault>
   </w:docDefaults>
   <w:latentStyles w:defLockedState="0" w:defUIPriority="99" w:defSemiHidden="0" w:defUnhideWhenUsed="0" w:defQFormat="0" w:count="371">
     <w:lsdException w:name="Normal" w:uiPriority="0" w:qFormat="1"/>
     <w:lsdException w:name="heading 1" w:uiPriority="9" w:qFormat="1"/>
-    <w:lsdException w:name="heading 2" w:semiHidden="1" w:uiPriority="9" w:unhideWhenUsed="1" w:qFormat="1"/>
-    <w:lsdException w:name="heading 3" w:semiHidden="1" w:uiPriority="9" w:unhideWhenUsed="1" w:qFormat="1"/>
-    <w:lsdException w:name="heading 4" w:semiHidden="1" w:uiPriority="9" w:unhideWhenUsed="1" w:qFormat="1"/>
-    <w:lsdException w:name="heading 5" w:semiHidden="1" w:uiPriority="9" w:unhideWhenUsed="1" w:qFormat="1"/>
-    <w:lsdException w:name="heading 6" w:semiHidden="1" w:uiPriority="9" w:unhideWhenUsed="1" w:qFormat="1"/>
-    <w:lsdException w:name="heading 7" w:semiHidden="1" w:uiPriority="9" w:unhideWhenUsed="1" w:qFormat="1"/>
-    <w:lsdException w:name="heading 8" w:semiHidden="1" w:uiPriority="9" w:unhideWhenUsed="1" w:qFormat="1"/>
-    <w:lsdException w:name="heading 9" w:semiHidden="1" w:uiPriority="9" w:unhideWhenUsed="1" w:qFormat="1"/>
+    <w:lsdException w:name="heading 2" w:uiPriority="9" w:semiHidden="1" w:unhideWhenUsed="1" w:qFormat="1"/>
+    <w:lsdException w:name="heading 3" w:uiPriority="9" w:semiHidden="1" w:unhideWhenUsed="1" w:qFormat="1"/>
+    <w:lsdException w:name="heading 4" w:uiPriority="9" w:semiHidden="1" w:unhideWhenUsed="1" w:qFormat="1"/>
+    <w:lsdException w:name="heading 5" w:uiPriority="9" w:semiHidden="1" w:unhideWhenUsed="1" w:qFormat="1"/>
+    <w:lsdException w:name="heading 6" w:uiPriority="9" w:semiHidden="1" w:unhideWhenUsed="1" w:qFormat="1"/>
+    <w:lsdException w:name="heading 7" w:uiPriority="9" w:semiHidden="1" w:unhideWhenUsed="1" w:qFormat="1"/>
+    <w:lsdException w:name="heading 8" w:uiPriority="9" w:semiHidden="1" w:unhideWhenUsed="1" w:qFormat="1"/>
+    <w:lsdException w:name="heading 9" w:uiPriority="9" w:semiHidden="1" w:unhideWhenUsed="1" w:qFormat="1"/>
     <w:lsdException w:name="index 1" w:semiHidden="1" w:unhideWhenUsed="1"/>
     <w:lsdException w:name="index 2" w:semiHidden="1" w:unhideWhenUsed="1"/>
     <w:lsdException w:name="index 3" w:semiHidden="1" w:unhideWhenUsed="1"/>
@@ -1088,22 +1176,22 @@
     <w:lsdException w:name="index 7" w:semiHidden="1" w:unhideWhenUsed="1"/>
     <w:lsdException w:name="index 8" w:semiHidden="1" w:unhideWhenUsed="1"/>
     <w:lsdException w:name="index 9" w:semiHidden="1" w:unhideWhenUsed="1"/>
-    <w:lsdException w:name="toc 1" w:semiHidden="1" w:uiPriority="39" w:unhideWhenUsed="1"/>
-    <w:lsdException w:name="toc 2" w:semiHidden="1" w:uiPriority="39" w:unhideWhenUsed="1"/>
-    <w:lsdException w:name="toc 3" w:semiHidden="1" w:uiPriority="39" w:unhideWhenUsed="1"/>
-    <w:lsdException w:name="toc 4" w:semiHidden="1" w:uiPriority="39" w:unhideWhenUsed="1"/>
-    <w:lsdException w:name="toc 5" w:semiHidden="1" w:uiPriority="39" w:unhideWhenUsed="1"/>
-    <w:lsdException w:name="toc 6" w:semiHidden="1" w:uiPriority="39" w:unhideWhenUsed="1"/>
-    <w:lsdException w:name="toc 7" w:semiHidden="1" w:uiPriority="39" w:unhideWhenUsed="1"/>
-    <w:lsdException w:name="toc 8" w:semiHidden="1" w:uiPriority="39" w:unhideWhenUsed="1"/>
-    <w:lsdException w:name="toc 9" w:semiHidden="1" w:uiPriority="39" w:unhideWhenUsed="1"/>
+    <w:lsdException w:name="toc 1" w:uiPriority="39" w:semiHidden="1" w:unhideWhenUsed="1"/>
+    <w:lsdException w:name="toc 2" w:uiPriority="39" w:semiHidden="1" w:unhideWhenUsed="1"/>
+    <w:lsdException w:name="toc 3" w:uiPriority="39" w:semiHidden="1" w:unhideWhenUsed="1"/>
+    <w:lsdException w:name="toc 4" w:uiPriority="39" w:semiHidden="1" w:unhideWhenUsed="1"/>
+    <w:lsdException w:name="toc 5" w:uiPriority="39" w:semiHidden="1" w:unhideWhenUsed="1"/>
+    <w:lsdException w:name="toc 6" w:uiPriority="39" w:semiHidden="1" w:unhideWhenUsed="1"/>
+    <w:lsdException w:name="toc 7" w:uiPriority="39" w:semiHidden="1" w:unhideWhenUsed="1"/>
+    <w:lsdException w:name="toc 8" w:uiPriority="39" w:semiHidden="1" w:unhideWhenUsed="1"/>
+    <w:lsdException w:name="toc 9" w:uiPriority="39" w:semiHidden="1" w:unhideWhenUsed="1"/>
     <w:lsdException w:name="Normal Indent" w:semiHidden="1" w:unhideWhenUsed="1"/>
     <w:lsdException w:name="footnote text" w:semiHidden="1" w:unhideWhenUsed="1"/>
     <w:lsdException w:name="annotation text" w:semiHidden="1" w:unhideWhenUsed="1"/>
     <w:lsdException w:name="header" w:semiHidden="1" w:unhideWhenUsed="1"/>
     <w:lsdException w:name="footer" w:semiHidden="1" w:unhideWhenUsed="1"/>
     <w:lsdException w:name="index heading" w:semiHidden="1" w:unhideWhenUsed="1"/>
-    <w:lsdException w:name="caption" w:semiHidden="1" w:uiPriority="35" w:unhideWhenUsed="1" w:qFormat="1"/>
+    <w:lsdException w:name="caption" w:uiPriority="35" w:semiHidden="1" w:unhideWhenUsed="1" w:qFormat="1"/>
     <w:lsdException w:name="table of figures" w:semiHidden="1" w:unhideWhenUsed="1"/>
     <w:lsdException w:name="envelope address" w:semiHidden="1" w:unhideWhenUsed="1"/>
     <w:lsdException w:name="envelope return" w:semiHidden="1" w:unhideWhenUsed="1"/>
@@ -1134,7 +1222,7 @@
     <w:lsdException w:name="Title" w:uiPriority="10" w:qFormat="1"/>
     <w:lsdException w:name="Closing" w:semiHidden="1" w:unhideWhenUsed="1"/>
     <w:lsdException w:name="Signature" w:semiHidden="1" w:unhideWhenUsed="1"/>
-    <w:lsdException w:name="Default Paragraph Font" w:semiHidden="1" w:uiPriority="1" w:unhideWhenUsed="1"/>
+    <w:lsdException w:name="Default Paragraph Font" w:uiPriority="1" w:semiHidden="1" w:unhideWhenUsed="1"/>
     <w:lsdException w:name="Body Text" w:semiHidden="1" w:unhideWhenUsed="1"/>
     <w:lsdException w:name="Body Text Indent" w:semiHidden="1" w:unhideWhenUsed="1"/>
     <w:lsdException w:name="List Continue" w:semiHidden="1" w:unhideWhenUsed="1"/>
@@ -1334,8 +1422,8 @@
     <w:lsdException w:name="Subtle Reference" w:uiPriority="31" w:qFormat="1"/>
     <w:lsdException w:name="Intense Reference" w:uiPriority="32" w:qFormat="1"/>
     <w:lsdException w:name="Book Title" w:uiPriority="33" w:qFormat="1"/>
-    <w:lsdException w:name="Bibliography" w:semiHidden="1" w:uiPriority="37" w:unhideWhenUsed="1"/>
-    <w:lsdException w:name="TOC Heading" w:semiHidden="1" w:uiPriority="39" w:unhideWhenUsed="1" w:qFormat="1"/>
+    <w:lsdException w:name="Bibliography" w:uiPriority="37" w:semiHidden="1" w:unhideWhenUsed="1"/>
+    <w:lsdException w:name="TOC Heading" w:uiPriority="39" w:semiHidden="1" w:unhideWhenUsed="1" w:qFormat="1"/>
     <w:lsdException w:name="Plain Table 1" w:uiPriority="41"/>
     <w:lsdException w:name="Plain Table 2" w:uiPriority="42"/>
     <w:lsdException w:name="Plain Table 3" w:uiPriority="43"/>
@@ -1441,15 +1529,110 @@
     <w:lsdException w:name="List Table 6 Colorful Accent 6" w:uiPriority="51"/>
     <w:lsdException w:name="List Table 7 Colorful Accent 6" w:uiPriority="52"/>
   </w:latentStyles>
-  <w:style w:type="paragraph" w:default="1" w:styleId="Normal">
+  <w:style w:type="paragraph" w:styleId="Normal" w:default="1">
     <w:name w:val="Normal"/>
     <w:qFormat/>
+    <w:pPr>
+      <w:widowControl/>
+      <w:bidi w:val="0"/>
+      <w:spacing w:lineRule="auto" w:line="259" w:before="0" w:after="160"/>
+      <w:jc w:val="left"/>
+    </w:pPr>
+    <w:rPr>
+      <w:rFonts w:ascii="Calibri" w:hAnsi="Calibri" w:eastAsia="Calibri" w:cs="" w:asciiTheme="minorHAnsi" w:cstheme="minorBidi" w:eastAsiaTheme="minorHAnsi" w:hAnsiTheme="minorHAnsi"/>
+      <w:color w:val="auto"/>
+      <w:kern w:val="0"/>
+      <w:sz w:val="22"/>
+      <w:szCs w:val="22"/>
+      <w:lang w:val="es-ES" w:eastAsia="en-US" w:bidi="ar-SA"/>
+    </w:rPr>
   </w:style>
-  <w:style w:type="character" w:default="1" w:styleId="Fuentedeprrafopredeter">
+  <w:style w:type="character" w:styleId="DefaultParagraphFont" w:default="1">
     <w:name w:val="Default Paragraph Font"/>
     <w:uiPriority w:val="1"/>
     <w:semiHidden/>
     <w:unhideWhenUsed/>
+    <w:qFormat/>
+    <w:rPr/>
+  </w:style>
+  <w:style w:type="paragraph" w:styleId="Ttulo">
+    <w:name w:val="Título"/>
+    <w:basedOn w:val="Normal"/>
+    <w:next w:val="Cuerpodetexto"/>
+    <w:qFormat/>
+    <w:pPr>
+      <w:keepNext w:val="true"/>
+      <w:spacing w:before="240" w:after="120"/>
+    </w:pPr>
+    <w:rPr>
+      <w:rFonts w:ascii="Liberation Sans" w:hAnsi="Liberation Sans" w:eastAsia="Microsoft YaHei" w:cs="Arial"/>
+      <w:sz w:val="28"/>
+      <w:szCs w:val="28"/>
+    </w:rPr>
+  </w:style>
+  <w:style w:type="paragraph" w:styleId="Cuerpodetexto">
+    <w:name w:val="Body Text"/>
+    <w:basedOn w:val="Normal"/>
+    <w:pPr>
+      <w:spacing w:lineRule="auto" w:line="276" w:before="0" w:after="140"/>
+    </w:pPr>
+    <w:rPr/>
+  </w:style>
+  <w:style w:type="paragraph" w:styleId="Lista">
+    <w:name w:val="List"/>
+    <w:basedOn w:val="Cuerpodetexto"/>
+    <w:pPr/>
+    <w:rPr>
+      <w:rFonts w:cs="Arial"/>
+    </w:rPr>
+  </w:style>
+  <w:style w:type="paragraph" w:styleId="Leyenda">
+    <w:name w:val="Caption"/>
+    <w:basedOn w:val="Normal"/>
+    <w:qFormat/>
+    <w:pPr>
+      <w:suppressLineNumbers/>
+      <w:spacing w:before="120" w:after="120"/>
+    </w:pPr>
+    <w:rPr>
+      <w:rFonts w:cs="Arial"/>
+      <w:i/>
+      <w:iCs/>
+      <w:sz w:val="24"/>
+      <w:szCs w:val="24"/>
+    </w:rPr>
+  </w:style>
+  <w:style w:type="paragraph" w:styleId="Ndice">
+    <w:name w:val="Índice"/>
+    <w:basedOn w:val="Normal"/>
+    <w:qFormat/>
+    <w:pPr>
+      <w:suppressLineNumbers/>
+    </w:pPr>
+    <w:rPr>
+      <w:rFonts w:cs="Arial"/>
+      <w:lang w:val="zxx" w:eastAsia="zxx" w:bidi="zxx"/>
+    </w:rPr>
+  </w:style>
+  <w:style w:type="paragraph" w:styleId="ListParagraph">
+    <w:name w:val="List Paragraph"/>
+    <w:basedOn w:val="Normal"/>
+    <w:uiPriority w:val="34"/>
+    <w:qFormat/>
+    <w:rsid w:val="00af4e41"/>
+    <w:pPr>
+      <w:spacing w:before="0" w:after="160"/>
+      <w:ind w:left="720" w:hanging="0"/>
+      <w:contextualSpacing/>
+    </w:pPr>
+    <w:rPr/>
+  </w:style>
+  <w:style w:type="numbering" w:styleId="NoList" w:default="1">
+    <w:name w:val="No List"/>
+    <w:uiPriority w:val="99"/>
+    <w:semiHidden/>
+    <w:unhideWhenUsed/>
+    <w:qFormat/>
   </w:style>
   <w:style w:type="table" w:default="1" w:styleId="Tablanormal">
     <w:name w:val="Normal Table"/>
@@ -1457,7 +1640,6 @@
     <w:semiHidden/>
     <w:unhideWhenUsed/>
     <w:tblPr>
-      <w:tblInd w:w="0" w:type="dxa"/>
       <w:tblCellMar>
         <w:top w:w="0" w:type="dxa"/>
         <w:left w:w="108" w:type="dxa"/>
@@ -1465,23 +1647,6 @@
         <w:right w:w="108" w:type="dxa"/>
       </w:tblCellMar>
     </w:tblPr>
-  </w:style>
-  <w:style w:type="numbering" w:default="1" w:styleId="Sinlista">
-    <w:name w:val="No List"/>
-    <w:uiPriority w:val="99"/>
-    <w:semiHidden/>
-    <w:unhideWhenUsed/>
-  </w:style>
-  <w:style w:type="paragraph" w:styleId="Prrafodelista">
-    <w:name w:val="List Paragraph"/>
-    <w:basedOn w:val="Normal"/>
-    <w:uiPriority w:val="34"/>
-    <w:qFormat/>
-    <w:rsid w:val="00AF4E41"/>
-    <w:pPr>
-      <w:ind w:left="720"/>
-      <w:contextualSpacing/>
-    </w:pPr>
   </w:style>
 </w:styles>
 </file>

</xml_diff>